<commit_message>
hari cetak izin update
</commit_message>
<xml_diff>
--- a/plugins/kepegawaian/template/cetakIzin.docx
+++ b/plugins/kepegawaian/template/cetakIzin.docx
@@ -355,22 +355,6 @@
         </w:rPr>
         <w:t xml:space="preserve"> </w:t>
       </w:r>
-      <w:r>
-        <w:rPr>
-          <w:rFonts w:cs="Cordia New"/>
-          <w:b w:val="0"/>
-          <w:lang w:val="sv-SE" w:bidi="th-TH"/>
-        </w:rPr>
-        <w:t>s.d.</w:t>
-      </w:r>
-      <w:r>
-        <w:rPr>
-          <w:rFonts w:cs="Cordia New"/>
-          <w:b w:val="0"/>
-          <w:lang w:val="sv-SE" w:bidi="th-TH"/>
-        </w:rPr>
-        <w:t xml:space="preserve"> ${hari2}</w:t>
-      </w:r>
     </w:p>
     <w:p>
       <w:pPr>
@@ -453,22 +437,6 @@
           <w:lang w:val="sv-SE" w:bidi="th-TH"/>
         </w:rPr>
         <w:t xml:space="preserve"> </w:t>
-      </w:r>
-      <w:r>
-        <w:rPr>
-          <w:rFonts w:cs="Cordia New"/>
-          <w:b w:val="0"/>
-          <w:lang w:val="sv-SE" w:bidi="th-TH"/>
-        </w:rPr>
-        <w:t>s.d.</w:t>
-      </w:r>
-      <w:r>
-        <w:rPr>
-          <w:rFonts w:cs="Cordia New"/>
-          <w:b w:val="0"/>
-          <w:lang w:val="sv-SE" w:bidi="th-TH"/>
-        </w:rPr>
-        <w:t xml:space="preserve"> ${tgl_akhir}</w:t>
       </w:r>
     </w:p>
     <w:p>
@@ -1765,6 +1733,7 @@
             <w:t xml:space="preserve"> 71314 </w:t>
           </w:r>
           <w:proofErr w:type="spellStart"/>
+          <w:proofErr w:type="gramStart"/>
           <w:r>
             <w:rPr>
               <w:sz w:val="22"/>
@@ -1776,7 +1745,14 @@
             <w:rPr>
               <w:sz w:val="22"/>
             </w:rPr>
-            <w:t xml:space="preserve"> : </w:t>
+            <w:t xml:space="preserve"> :</w:t>
+          </w:r>
+          <w:proofErr w:type="gramEnd"/>
+          <w:r>
+            <w:rPr>
+              <w:sz w:val="22"/>
+            </w:rPr>
+            <w:t xml:space="preserve"> </w:t>
           </w:r>
           <w:r>
             <w:rPr>
@@ -1793,11 +1769,19 @@
               <w:sz w:val="22"/>
             </w:rPr>
           </w:pPr>
+          <w:proofErr w:type="gramStart"/>
           <w:r>
             <w:rPr>
               <w:sz w:val="18"/>
             </w:rPr>
-            <w:t xml:space="preserve">Email : </w:t>
+            <w:t>Email :</w:t>
+          </w:r>
+          <w:proofErr w:type="gramEnd"/>
+          <w:r>
+            <w:rPr>
+              <w:sz w:val="18"/>
+            </w:rPr>
+            <w:t xml:space="preserve"> </w:t>
           </w:r>
           <w:hyperlink r:id="rId3" w:history="1">
             <w:r>

</xml_diff>

<commit_message>
update ttd cetak izin
</commit_message>
<xml_diff>
--- a/plugins/kepegawaian/template/cetakIzin.docx
+++ b/plugins/kepegawaian/template/cetakIzin.docx
@@ -1257,15 +1257,7 @@
                 <w:b w:val="0"/>
                 <w:lang w:val="sv-SE" w:bidi="th-TH"/>
               </w:rPr>
-              <w:t xml:space="preserve">Plt. </w:t>
-            </w:r>
-            <w:r>
-              <w:rPr>
-                <w:rFonts w:cs="Cordia New"/>
-                <w:b w:val="0"/>
-                <w:lang w:val="sv-SE" w:bidi="th-TH"/>
-              </w:rPr>
-              <w:t>Kepala Bagian Tata Usaha</w:t>
+              <w:t>${stts}</w:t>
             </w:r>
           </w:p>
           <w:p>
@@ -1276,6 +1268,7 @@
               <w:rPr>
                 <w:rFonts w:cs="Cordia New"/>
                 <w:b w:val="0"/>
+                <w:u w:val="single"/>
                 <w:lang w:val="sv-SE" w:bidi="th-TH"/>
               </w:rPr>
             </w:pPr>
@@ -1323,7 +1316,52 @@
                 <w:u w:val="single"/>
                 <w:lang w:val="sv-SE" w:bidi="th-TH"/>
               </w:rPr>
-              <w:t>Hernadi, SKM</w:t>
+              <w:t>$</w:t>
+            </w:r>
+            <w:r>
+              <w:rPr>
+                <w:rFonts w:cs="Cordia New"/>
+                <w:b w:val="0"/>
+                <w:u w:val="single"/>
+                <w:lang w:val="sv-SE" w:bidi="th-TH"/>
+              </w:rPr>
+              <w:t>{</w:t>
+            </w:r>
+            <w:r>
+              <w:rPr>
+                <w:rFonts w:cs="Cordia New"/>
+                <w:b w:val="0"/>
+                <w:u w:val="single"/>
+                <w:lang w:val="sv-SE" w:bidi="th-TH"/>
+              </w:rPr>
+              <w:t>nm</w:t>
+            </w:r>
+            <w:r>
+              <w:rPr>
+                <w:rFonts w:cs="Cordia New"/>
+                <w:b w:val="0"/>
+                <w:u w:val="single"/>
+                <w:lang w:val="sv-SE" w:bidi="th-TH"/>
+              </w:rPr>
+              <w:t>_</w:t>
+            </w:r>
+            <w:r>
+              <w:rPr>
+                <w:rFonts w:cs="Cordia New"/>
+                <w:b w:val="0"/>
+                <w:u w:val="single"/>
+                <w:lang w:val="sv-SE" w:bidi="th-TH"/>
+              </w:rPr>
+              <w:t>kepala</w:t>
+            </w:r>
+            <w:r>
+              <w:rPr>
+                <w:rFonts w:cs="Cordia New"/>
+                <w:b w:val="0"/>
+                <w:u w:val="single"/>
+                <w:lang w:val="sv-SE" w:bidi="th-TH"/>
+              </w:rPr>
+              <w:t>}</w:t>
             </w:r>
           </w:p>
           <w:p>
@@ -1359,7 +1397,31 @@
                 <w:b w:val="0"/>
                 <w:lang w:val="sv-SE" w:bidi="th-TH"/>
               </w:rPr>
-              <w:t>197103011991011003</w:t>
+              <w:t>${nip_kpl</w:t>
+            </w:r>
+            <w:r>
+              <w:rPr>
+                <w:rFonts w:cs="Cordia New"/>
+                <w:b w:val="0"/>
+                <w:lang w:val="sv-SE" w:bidi="th-TH"/>
+              </w:rPr>
+              <w:t>1</w:t>
+            </w:r>
+            <w:r>
+              <w:rPr>
+                <w:rFonts w:cs="Cordia New"/>
+                <w:b w:val="0"/>
+                <w:lang w:val="sv-SE" w:bidi="th-TH"/>
+              </w:rPr>
+              <w:t>}</w:t>
+            </w:r>
+            <w:r>
+              <w:rPr>
+                <w:rFonts w:cs="Cordia New"/>
+                <w:b w:val="0"/>
+                <w:lang w:val="sv-SE" w:bidi="th-TH"/>
+              </w:rPr>
+              <w:t>${nip_kpl2}</w:t>
             </w:r>
           </w:p>
         </w:tc>
@@ -1396,6 +1458,7 @@
         <w:jc w:val="right"/>
         <w:rPr>
           <w:rFonts w:cs="Times New Roman"/>
+          <w:lang w:val="sv-SE"/>
         </w:rPr>
       </w:pPr>
     </w:p>
@@ -1733,7 +1796,6 @@
             <w:t xml:space="preserve"> 71314 </w:t>
           </w:r>
           <w:proofErr w:type="spellStart"/>
-          <w:proofErr w:type="gramStart"/>
           <w:r>
             <w:rPr>
               <w:sz w:val="22"/>
@@ -1745,14 +1807,7 @@
             <w:rPr>
               <w:sz w:val="22"/>
             </w:rPr>
-            <w:t xml:space="preserve"> :</w:t>
-          </w:r>
-          <w:proofErr w:type="gramEnd"/>
-          <w:r>
-            <w:rPr>
-              <w:sz w:val="22"/>
-            </w:rPr>
-            <w:t xml:space="preserve"> </w:t>
+            <w:t xml:space="preserve"> : </w:t>
           </w:r>
           <w:r>
             <w:rPr>
@@ -1769,19 +1824,11 @@
               <w:sz w:val="22"/>
             </w:rPr>
           </w:pPr>
-          <w:proofErr w:type="gramStart"/>
           <w:r>
             <w:rPr>
               <w:sz w:val="18"/>
             </w:rPr>
-            <w:t>Email :</w:t>
-          </w:r>
-          <w:proofErr w:type="gramEnd"/>
-          <w:r>
-            <w:rPr>
-              <w:sz w:val="18"/>
-            </w:rPr>
-            <w:t xml:space="preserve"> </w:t>
+            <w:t xml:space="preserve">Email : </w:t>
           </w:r>
           <w:hyperlink r:id="rId3" w:history="1">
             <w:r>

</xml_diff>